<commit_message>
doc: add requirements doc
</commit_message>
<xml_diff>
--- a/reports/Student #3/05 Requirements - Student #3.docx
+++ b/reports/Student #3/05 Requirements - Student #3.docx
@@ -1,6 +1,6 @@
 
 <file path=word/document.xml><?xml version="1.0" encoding="utf-8"?>
-<w:document xmlns:wpc="http://schemas.microsoft.com/office/word/2010/wordprocessingCanvas" xmlns:cx="http://schemas.microsoft.com/office/drawing/2014/chartex" xmlns:cx1="http://schemas.microsoft.com/office/drawing/2015/9/8/chartex" xmlns:cx2="http://schemas.microsoft.com/office/drawing/2015/10/21/chartex" xmlns:cx3="http://schemas.microsoft.com/office/drawing/2016/5/9/chartex" xmlns:cx4="http://schemas.microsoft.com/office/drawing/2016/5/10/chartex" xmlns:cx5="http://schemas.microsoft.com/office/drawing/2016/5/11/chartex" xmlns:cx6="http://schemas.microsoft.com/office/drawing/2016/5/12/chartex" xmlns:cx7="http://schemas.microsoft.com/office/drawing/2016/5/13/chartex" xmlns:cx8="http://schemas.microsoft.com/office/drawing/2016/5/14/chartex" xmlns:mc="http://schemas.openxmlformats.org/markup-compatibility/2006" xmlns:aink="http://schemas.microsoft.com/office/drawing/2016/ink" xmlns:am3d="http://schemas.microsoft.com/office/drawing/2017/model3d" xmlns:o="urn:schemas-microsoft-com:office:office" xmlns:oel="http://schemas.microsoft.com/office/2019/extlst" xmlns:r="http://schemas.openxmlformats.org/officeDocument/2006/relationships" xmlns:m="http://schemas.openxmlformats.org/officeDocument/2006/math" xmlns:v="urn:schemas-microsoft-com:vml" xmlns:wp14="http://schemas.microsoft.com/office/word/2010/wordprocessingDrawing" xmlns:wp="http://schemas.openxmlformats.org/drawingml/2006/wordprocessingDrawing" xmlns:w10="urn:schemas-microsoft-com:office:word" xmlns:w="http://schemas.openxmlformats.org/wordprocessingml/2006/main" xmlns:w14="http://schemas.microsoft.com/office/word/2010/wordml" xmlns:w15="http://schemas.microsoft.com/office/word/2012/wordml" xmlns:w16cex="http://schemas.microsoft.com/office/word/2018/wordml/cex" xmlns:w16cid="http://schemas.microsoft.com/office/word/2016/wordml/cid" xmlns:w16="http://schemas.microsoft.com/office/word/2018/wordml" xmlns:w16du="http://schemas.microsoft.com/office/word/2023/wordml/word16du" xmlns:w16sdtdh="http://schemas.microsoft.com/office/word/2020/wordml/sdtdatahash" xmlns:w16se="http://schemas.microsoft.com/office/word/2015/wordml/symex" xmlns:wpg="http://schemas.microsoft.com/office/word/2010/wordprocessingGroup" xmlns:wpi="http://schemas.microsoft.com/office/word/2010/wordprocessingInk" xmlns:wne="http://schemas.microsoft.com/office/word/2006/wordml" xmlns:wps="http://schemas.microsoft.com/office/word/2010/wordprocessingShape" mc:Ignorable="w14 w15 w16se w16cid w16 w16cex w16sdtdh w16du wp14">
+<w:document xmlns:wpc="http://schemas.microsoft.com/office/word/2010/wordprocessingCanvas" xmlns:cx="http://schemas.microsoft.com/office/drawing/2014/chartex" xmlns:cx1="http://schemas.microsoft.com/office/drawing/2015/9/8/chartex" xmlns:cx2="http://schemas.microsoft.com/office/drawing/2015/10/21/chartex" xmlns:cx3="http://schemas.microsoft.com/office/drawing/2016/5/9/chartex" xmlns:cx4="http://schemas.microsoft.com/office/drawing/2016/5/10/chartex" xmlns:cx5="http://schemas.microsoft.com/office/drawing/2016/5/11/chartex" xmlns:cx6="http://schemas.microsoft.com/office/drawing/2016/5/12/chartex" xmlns:cx7="http://schemas.microsoft.com/office/drawing/2016/5/13/chartex" xmlns:cx8="http://schemas.microsoft.com/office/drawing/2016/5/14/chartex" xmlns:mc="http://schemas.openxmlformats.org/markup-compatibility/2006" xmlns:aink="http://schemas.microsoft.com/office/drawing/2016/ink" xmlns:am3d="http://schemas.microsoft.com/office/drawing/2017/model3d" xmlns:o="urn:schemas-microsoft-com:office:office" xmlns:oel="http://schemas.microsoft.com/office/2019/extlst" xmlns:r="http://schemas.openxmlformats.org/officeDocument/2006/relationships" xmlns:m="http://schemas.openxmlformats.org/officeDocument/2006/math" xmlns:v="urn:schemas-microsoft-com:vml" xmlns:wp14="http://schemas.microsoft.com/office/word/2010/wordprocessingDrawing" xmlns:wp="http://schemas.openxmlformats.org/drawingml/2006/wordprocessingDrawing" xmlns:w10="urn:schemas-microsoft-com:office:word" xmlns:w="http://schemas.openxmlformats.org/wordprocessingml/2006/main" xmlns:w14="http://schemas.microsoft.com/office/word/2010/wordml" xmlns:w15="http://schemas.microsoft.com/office/word/2012/wordml" xmlns:w16cex="http://schemas.microsoft.com/office/word/2018/wordml/cex" xmlns:w16cid="http://schemas.microsoft.com/office/word/2016/wordml/cid" xmlns:w16="http://schemas.microsoft.com/office/word/2018/wordml" xmlns:w16sdtdh="http://schemas.microsoft.com/office/word/2020/wordml/sdtdatahash" xmlns:w16se="http://schemas.microsoft.com/office/word/2015/wordml/symex" xmlns:wpg="http://schemas.microsoft.com/office/word/2010/wordprocessingGroup" xmlns:wpi="http://schemas.microsoft.com/office/word/2010/wordprocessingInk" xmlns:wne="http://schemas.microsoft.com/office/word/2006/wordml" xmlns:wps="http://schemas.microsoft.com/office/word/2010/wordprocessingShape" mc:Ignorable="w14 w15 w16se w16cid w16 w16cex w16sdtdh wp14">
   <w:body>
     <w:p>
       <w:pPr>
@@ -103,6 +103,7 @@
                 <w15:appearance w15:val="hidden"/>
                 <w:text/>
               </w:sdtPr>
+              <w:sdtEndPr/>
               <w:sdtContent>
                 <w:r>
                   <w:rPr>
@@ -180,6 +181,7 @@
                 <w15:appearance w15:val="hidden"/>
                 <w:text/>
               </w:sdtPr>
+              <w:sdtEndPr/>
               <w:sdtContent>
                 <w:r>
                   <w:rPr>
@@ -262,6 +264,7 @@
                 <w15:appearance w15:val="hidden"/>
                 <w:text/>
               </w:sdtPr>
+              <w:sdtEndPr/>
               <w:sdtContent>
                 <w:r>
                   <w:rPr>
@@ -328,6 +331,7 @@
                 <w15:appearance w15:val="hidden"/>
                 <w:text/>
               </w:sdtPr>
+              <w:sdtEndPr/>
               <w:sdtContent>
                 <w:r>
                   <w:rPr>
@@ -392,6 +396,7 @@
                 <w15:appearance w15:val="hidden"/>
                 <w:text/>
               </w:sdtPr>
+              <w:sdtEndPr/>
               <w:sdtContent>
                 <w:r>
                   <w:rPr>
@@ -449,6 +454,7 @@
                 </w:placeholder>
                 <w:text/>
               </w:sdtPr>
+              <w:sdtEndPr/>
               <w:sdtContent>
                 <w:r>
                   <w:rPr>
@@ -526,6 +532,7 @@
                 <w15:appearance w15:val="hidden"/>
                 <w:text/>
               </w:sdtPr>
+              <w:sdtEndPr/>
               <w:sdtContent>
                 <w:r>
                   <w:rPr>
@@ -537,7 +544,19 @@
                   <w:rPr>
                     <w:rFonts w:asciiTheme="majorHAnsi" w:hAnsiTheme="majorHAnsi" w:cstheme="majorHAnsi"/>
                   </w:rPr>
-                  <w:t xml:space="preserve">Sevilla, 02/13/2024 </w:t>
+                  <w:t>Sevilla, 0</w:t>
+                </w:r>
+                <w:r>
+                  <w:rPr>
+                    <w:rFonts w:asciiTheme="majorHAnsi" w:hAnsiTheme="majorHAnsi" w:cstheme="majorHAnsi"/>
+                  </w:rPr>
+                  <w:t>3/08</w:t>
+                </w:r>
+                <w:r>
+                  <w:rPr>
+                    <w:rFonts w:asciiTheme="majorHAnsi" w:hAnsiTheme="majorHAnsi" w:cstheme="majorHAnsi"/>
+                  </w:rPr>
+                  <w:t xml:space="preserve">/2024 </w:t>
                 </w:r>
                 <w:r>
                   <w:rPr>
@@ -791,6 +810,7 @@
           <w15:appearance w15:val="hidden"/>
           <w:text/>
         </w:sdtPr>
+        <w:sdtEndPr/>
         <w:sdtContent>
           <w:r>
             <w:rPr>
@@ -1163,12 +1183,25 @@
           <w15:appearance w15:val="hidden"/>
           <w:text/>
         </w:sdtPr>
+        <w:sdtEndPr/>
         <w:sdtContent>
           <w:r>
             <w:rPr>
               <w:rFonts w:asciiTheme="majorHAnsi" w:hAnsiTheme="majorHAnsi" w:cstheme="majorHAnsi"/>
             </w:rPr>
-            <w:t xml:space="preserve">    </w:t>
+            <w:t xml:space="preserve"> </w:t>
+          </w:r>
+          <w:r>
+            <w:rPr>
+              <w:rFonts w:asciiTheme="majorHAnsi" w:hAnsiTheme="majorHAnsi" w:cstheme="majorHAnsi"/>
+            </w:rPr>
+            <w:t>X</w:t>
+          </w:r>
+          <w:r>
+            <w:rPr>
+              <w:rFonts w:asciiTheme="majorHAnsi" w:hAnsiTheme="majorHAnsi" w:cstheme="majorHAnsi"/>
+            </w:rPr>
+            <w:t xml:space="preserve">  </w:t>
           </w:r>
         </w:sdtContent>
       </w:sdt>
@@ -1341,12 +1374,19 @@
           <w15:appearance w15:val="hidden"/>
           <w:text/>
         </w:sdtPr>
+        <w:sdtEndPr/>
         <w:sdtContent>
           <w:r>
             <w:rPr>
               <w:rFonts w:asciiTheme="majorHAnsi" w:hAnsiTheme="majorHAnsi" w:cstheme="majorHAnsi"/>
             </w:rPr>
-            <w:t xml:space="preserve">    </w:t>
+            <w:t xml:space="preserve"> X </w:t>
+          </w:r>
+          <w:r>
+            <w:rPr>
+              <w:rFonts w:asciiTheme="majorHAnsi" w:hAnsiTheme="majorHAnsi" w:cstheme="majorHAnsi"/>
+            </w:rPr>
+            <w:t xml:space="preserve"> </w:t>
           </w:r>
         </w:sdtContent>
       </w:sdt>
@@ -1490,12 +1530,25 @@
           </w:placeholder>
           <w:text/>
         </w:sdtPr>
+        <w:sdtEndPr/>
         <w:sdtContent>
           <w:r>
             <w:rPr>
               <w:rFonts w:asciiTheme="majorHAnsi" w:hAnsiTheme="majorHAnsi" w:cstheme="majorHAnsi"/>
             </w:rPr>
-            <w:t xml:space="preserve">    </w:t>
+            <w:t xml:space="preserve"> </w:t>
+          </w:r>
+          <w:r>
+            <w:rPr>
+              <w:rFonts w:asciiTheme="majorHAnsi" w:hAnsiTheme="majorHAnsi" w:cstheme="majorHAnsi"/>
+            </w:rPr>
+            <w:t xml:space="preserve">X </w:t>
+          </w:r>
+          <w:r>
+            <w:rPr>
+              <w:rFonts w:asciiTheme="majorHAnsi" w:hAnsiTheme="majorHAnsi" w:cstheme="majorHAnsi"/>
+            </w:rPr>
+            <w:t xml:space="preserve"> </w:t>
           </w:r>
         </w:sdtContent>
       </w:sdt>
@@ -1658,12 +1711,25 @@
           <w15:appearance w15:val="hidden"/>
           <w:text/>
         </w:sdtPr>
+        <w:sdtEndPr/>
         <w:sdtContent>
           <w:r>
             <w:rPr>
               <w:rFonts w:asciiTheme="majorHAnsi" w:hAnsiTheme="majorHAnsi" w:cstheme="majorHAnsi"/>
             </w:rPr>
-            <w:t xml:space="preserve">    </w:t>
+            <w:t xml:space="preserve">  </w:t>
+          </w:r>
+          <w:r>
+            <w:rPr>
+              <w:rFonts w:asciiTheme="majorHAnsi" w:hAnsiTheme="majorHAnsi" w:cstheme="majorHAnsi"/>
+            </w:rPr>
+            <w:t xml:space="preserve">X </w:t>
+          </w:r>
+          <w:r>
+            <w:rPr>
+              <w:rFonts w:asciiTheme="majorHAnsi" w:hAnsiTheme="majorHAnsi" w:cstheme="majorHAnsi"/>
+            </w:rPr>
+            <w:t xml:space="preserve"> </w:t>
           </w:r>
         </w:sdtContent>
       </w:sdt>
@@ -1966,6 +2032,7 @@
           <w15:appearance w15:val="hidden"/>
           <w:text/>
         </w:sdtPr>
+        <w:sdtEndPr/>
         <w:sdtContent>
           <w:r>
             <w:rPr>
@@ -2200,6 +2267,7 @@
           <w15:appearance w15:val="hidden"/>
           <w:text/>
         </w:sdtPr>
+        <w:sdtEndPr/>
         <w:sdtContent>
           <w:r>
             <w:rPr>
@@ -2310,6 +2378,7 @@
           <w15:appearance w15:val="hidden"/>
           <w:text/>
         </w:sdtPr>
+        <w:sdtEndPr/>
         <w:sdtContent>
           <w:r>
             <w:rPr>
@@ -2562,6 +2631,7 @@
           <w15:appearance w15:val="hidden"/>
           <w:text/>
         </w:sdtPr>
+        <w:sdtEndPr/>
         <w:sdtContent>
           <w:r>
             <w:rPr>
@@ -2628,6 +2698,7 @@
           <w15:appearance w15:val="hidden"/>
           <w:text/>
         </w:sdtPr>
+        <w:sdtEndPr/>
         <w:sdtContent>
           <w:r>
             <w:rPr>
@@ -2838,6 +2909,7 @@
           <w15:appearance w15:val="hidden"/>
           <w:text/>
         </w:sdtPr>
+        <w:sdtEndPr/>
         <w:sdtContent>
           <w:r>
             <w:rPr>
@@ -2849,7 +2921,7 @@
             <w:rPr>
               <w:rFonts w:asciiTheme="majorHAnsi" w:hAnsiTheme="majorHAnsi" w:cstheme="majorHAnsi"/>
             </w:rPr>
-            <w:t xml:space="preserve"> X </w:t>
+            <w:t xml:space="preserve">X </w:t>
           </w:r>
           <w:r>
             <w:rPr>
@@ -2893,7 +2965,6 @@
         <w:sdtPr>
           <w:rPr>
             <w:rFonts w:asciiTheme="majorHAnsi" w:hAnsiTheme="majorHAnsi" w:cstheme="majorHAnsi"/>
-            <w:u w:val="single"/>
           </w:rPr>
           <w:tag w:val="Verdict"/>
           <w:id w:val="970783195"/>
@@ -2903,39 +2974,29 @@
           <w15:appearance w15:val="hidden"/>
           <w:text/>
         </w:sdtPr>
+        <w:sdtEndPr/>
         <w:sdtContent>
           <w:r>
             <w:rPr>
               <w:rFonts w:asciiTheme="majorHAnsi" w:hAnsiTheme="majorHAnsi" w:cstheme="majorHAnsi"/>
-              <w:u w:val="single"/>
             </w:rPr>
             <w:t xml:space="preserve"> </w:t>
           </w:r>
           <w:r>
             <w:rPr>
               <w:rFonts w:asciiTheme="majorHAnsi" w:hAnsiTheme="majorHAnsi" w:cstheme="majorHAnsi"/>
-              <w:u w:val="single"/>
+            </w:rPr>
+            <w:t>X</w:t>
+          </w:r>
+          <w:r>
+            <w:rPr>
+              <w:rFonts w:asciiTheme="majorHAnsi" w:hAnsiTheme="majorHAnsi" w:cstheme="majorHAnsi"/>
             </w:rPr>
             <w:t xml:space="preserve"> </w:t>
           </w:r>
           <w:r>
             <w:rPr>
               <w:rFonts w:asciiTheme="majorHAnsi" w:hAnsiTheme="majorHAnsi" w:cstheme="majorHAnsi"/>
-              <w:u w:val="single"/>
-            </w:rPr>
-            <w:t>X</w:t>
-          </w:r>
-          <w:r>
-            <w:rPr>
-              <w:rFonts w:asciiTheme="majorHAnsi" w:hAnsiTheme="majorHAnsi" w:cstheme="majorHAnsi"/>
-              <w:u w:val="single"/>
-            </w:rPr>
-            <w:t xml:space="preserve"> </w:t>
-          </w:r>
-          <w:r>
-            <w:rPr>
-              <w:rFonts w:asciiTheme="majorHAnsi" w:hAnsiTheme="majorHAnsi" w:cstheme="majorHAnsi"/>
-              <w:u w:val="single"/>
             </w:rPr>
             <w:t xml:space="preserve"> </w:t>
           </w:r>
@@ -3157,13 +3218,21 @@
           <w15:appearance w15:val="hidden"/>
           <w:text/>
         </w:sdtPr>
+        <w:sdtEndPr/>
         <w:sdtContent>
           <w:r>
             <w:rPr>
               <w:rFonts w:asciiTheme="majorHAnsi" w:hAnsiTheme="majorHAnsi" w:cstheme="majorHAnsi"/>
               <w:lang w:val="en-US"/>
             </w:rPr>
-            <w:t xml:space="preserve">    </w:t>
+            <w:t xml:space="preserve"> X</w:t>
+          </w:r>
+          <w:r>
+            <w:rPr>
+              <w:rFonts w:asciiTheme="majorHAnsi" w:hAnsiTheme="majorHAnsi" w:cstheme="majorHAnsi"/>
+              <w:lang w:val="en-US"/>
+            </w:rPr>
+            <w:t xml:space="preserve">  </w:t>
           </w:r>
         </w:sdtContent>
       </w:sdt>
@@ -3313,12 +3382,19 @@
           <w15:appearance w15:val="hidden"/>
           <w:text/>
         </w:sdtPr>
+        <w:sdtEndPr/>
         <w:sdtContent>
           <w:r>
             <w:rPr>
               <w:rFonts w:asciiTheme="majorHAnsi" w:hAnsiTheme="majorHAnsi" w:cstheme="majorHAnsi"/>
             </w:rPr>
-            <w:t xml:space="preserve">    </w:t>
+            <w:t xml:space="preserve"> X</w:t>
+          </w:r>
+          <w:r>
+            <w:rPr>
+              <w:rFonts w:asciiTheme="majorHAnsi" w:hAnsiTheme="majorHAnsi" w:cstheme="majorHAnsi"/>
+            </w:rPr>
+            <w:t xml:space="preserve">  </w:t>
           </w:r>
         </w:sdtContent>
       </w:sdt>
@@ -3367,12 +3443,19 @@
           <w15:appearance w15:val="hidden"/>
           <w:text/>
         </w:sdtPr>
+        <w:sdtEndPr/>
         <w:sdtContent>
           <w:r>
             <w:rPr>
               <w:rFonts w:asciiTheme="majorHAnsi" w:hAnsiTheme="majorHAnsi" w:cstheme="majorHAnsi"/>
             </w:rPr>
-            <w:t xml:space="preserve">    </w:t>
+            <w:t xml:space="preserve"> X</w:t>
+          </w:r>
+          <w:r>
+            <w:rPr>
+              <w:rFonts w:asciiTheme="majorHAnsi" w:hAnsiTheme="majorHAnsi" w:cstheme="majorHAnsi"/>
+            </w:rPr>
+            <w:t xml:space="preserve">  </w:t>
           </w:r>
         </w:sdtContent>
       </w:sdt>
@@ -3413,6 +3496,7 @@
         <w:sdtPr>
           <w:rPr>
             <w:rFonts w:asciiTheme="majorHAnsi" w:hAnsiTheme="majorHAnsi" w:cstheme="majorHAnsi"/>
+            <w:u w:val="single"/>
             <w:lang w:val="en-US"/>
           </w:rPr>
           <w:tag w:val="Verdict"/>
@@ -3423,13 +3507,31 @@
           <w15:appearance w15:val="hidden"/>
           <w:text/>
         </w:sdtPr>
+        <w:sdtEndPr/>
         <w:sdtContent>
           <w:r>
             <w:rPr>
               <w:rFonts w:asciiTheme="majorHAnsi" w:hAnsiTheme="majorHAnsi" w:cstheme="majorHAnsi"/>
+              <w:u w:val="single"/>
               <w:lang w:val="en-US"/>
             </w:rPr>
-            <w:t xml:space="preserve">    </w:t>
+            <w:t xml:space="preserve"> </w:t>
+          </w:r>
+          <w:r>
+            <w:rPr>
+              <w:rFonts w:asciiTheme="majorHAnsi" w:hAnsiTheme="majorHAnsi" w:cstheme="majorHAnsi"/>
+              <w:u w:val="single"/>
+              <w:lang w:val="en-US"/>
+            </w:rPr>
+            <w:t>X</w:t>
+          </w:r>
+          <w:r>
+            <w:rPr>
+              <w:rFonts w:asciiTheme="majorHAnsi" w:hAnsiTheme="majorHAnsi" w:cstheme="majorHAnsi"/>
+              <w:u w:val="single"/>
+              <w:lang w:val="en-US"/>
+            </w:rPr>
+            <w:t xml:space="preserve">  </w:t>
           </w:r>
         </w:sdtContent>
       </w:sdt>
@@ -3578,6 +3680,7 @@
           </w:placeholder>
           <w:text/>
         </w:sdtPr>
+        <w:sdtEndPr/>
         <w:sdtContent>
           <w:r>
             <w:rPr>
@@ -3659,6 +3762,7 @@
           </w:placeholder>
           <w:text/>
         </w:sdtPr>
+        <w:sdtEndPr/>
         <w:sdtContent>
           <w:r>
             <w:rPr>
@@ -3810,6 +3914,7 @@
           <w15:appearance w15:val="hidden"/>
           <w:text/>
         </w:sdtPr>
+        <w:sdtEndPr/>
         <w:sdtContent>
           <w:r>
             <w:rPr>
@@ -3938,6 +4043,7 @@
           <w15:appearance w15:val="hidden"/>
           <w:text/>
         </w:sdtPr>
+        <w:sdtEndPr/>
         <w:sdtContent>
           <w:r>
             <w:rPr>
@@ -3989,6 +4095,7 @@
           </w:placeholder>
           <w:text/>
         </w:sdtPr>
+        <w:sdtEndPr/>
         <w:sdtContent>
           <w:r>
             <w:rPr>
@@ -4040,6 +4147,7 @@
           </w:placeholder>
           <w:text/>
         </w:sdtPr>
+        <w:sdtEndPr/>
         <w:sdtContent>
           <w:r>
             <w:rPr>
@@ -4232,6 +4340,7 @@
           </w:placeholder>
           <w:text/>
         </w:sdtPr>
+        <w:sdtEndPr/>
         <w:sdtContent>
           <w:r>
             <w:rPr>
@@ -4283,6 +4392,7 @@
           </w:placeholder>
           <w:text/>
         </w:sdtPr>
+        <w:sdtEndPr/>
         <w:sdtContent>
           <w:r>
             <w:rPr>
@@ -4342,7 +4452,7 @@
 </file>
 
 <file path=word/numbering.xml><?xml version="1.0" encoding="utf-8"?>
-<w:numbering xmlns:wpc="http://schemas.microsoft.com/office/word/2010/wordprocessingCanvas" xmlns:cx="http://schemas.microsoft.com/office/drawing/2014/chartex" xmlns:cx1="http://schemas.microsoft.com/office/drawing/2015/9/8/chartex" xmlns:cx2="http://schemas.microsoft.com/office/drawing/2015/10/21/chartex" xmlns:cx3="http://schemas.microsoft.com/office/drawing/2016/5/9/chartex" xmlns:cx4="http://schemas.microsoft.com/office/drawing/2016/5/10/chartex" xmlns:cx5="http://schemas.microsoft.com/office/drawing/2016/5/11/chartex" xmlns:cx6="http://schemas.microsoft.com/office/drawing/2016/5/12/chartex" xmlns:cx7="http://schemas.microsoft.com/office/drawing/2016/5/13/chartex" xmlns:cx8="http://schemas.microsoft.com/office/drawing/2016/5/14/chartex" xmlns:mc="http://schemas.openxmlformats.org/markup-compatibility/2006" xmlns:aink="http://schemas.microsoft.com/office/drawing/2016/ink" xmlns:am3d="http://schemas.microsoft.com/office/drawing/2017/model3d" xmlns:o="urn:schemas-microsoft-com:office:office" xmlns:oel="http://schemas.microsoft.com/office/2019/extlst" xmlns:r="http://schemas.openxmlformats.org/officeDocument/2006/relationships" xmlns:m="http://schemas.openxmlformats.org/officeDocument/2006/math" xmlns:v="urn:schemas-microsoft-com:vml" xmlns:wp14="http://schemas.microsoft.com/office/word/2010/wordprocessingDrawing" xmlns:wp="http://schemas.openxmlformats.org/drawingml/2006/wordprocessingDrawing" xmlns:w10="urn:schemas-microsoft-com:office:word" xmlns:w="http://schemas.openxmlformats.org/wordprocessingml/2006/main" xmlns:w14="http://schemas.microsoft.com/office/word/2010/wordml" xmlns:w15="http://schemas.microsoft.com/office/word/2012/wordml" xmlns:w16cex="http://schemas.microsoft.com/office/word/2018/wordml/cex" xmlns:w16cid="http://schemas.microsoft.com/office/word/2016/wordml/cid" xmlns:w16="http://schemas.microsoft.com/office/word/2018/wordml" xmlns:w16du="http://schemas.microsoft.com/office/word/2023/wordml/word16du" xmlns:w16sdtdh="http://schemas.microsoft.com/office/word/2020/wordml/sdtdatahash" xmlns:w16se="http://schemas.microsoft.com/office/word/2015/wordml/symex" xmlns:wpg="http://schemas.microsoft.com/office/word/2010/wordprocessingGroup" xmlns:wpi="http://schemas.microsoft.com/office/word/2010/wordprocessingInk" xmlns:wne="http://schemas.microsoft.com/office/word/2006/wordml" xmlns:wps="http://schemas.microsoft.com/office/word/2010/wordprocessingShape" mc:Ignorable="w14 w15 w16se w16cid w16 w16cex w16sdtdh w16du wp14">
+<w:numbering xmlns:wpc="http://schemas.microsoft.com/office/word/2010/wordprocessingCanvas" xmlns:cx="http://schemas.microsoft.com/office/drawing/2014/chartex" xmlns:cx1="http://schemas.microsoft.com/office/drawing/2015/9/8/chartex" xmlns:cx2="http://schemas.microsoft.com/office/drawing/2015/10/21/chartex" xmlns:cx3="http://schemas.microsoft.com/office/drawing/2016/5/9/chartex" xmlns:cx4="http://schemas.microsoft.com/office/drawing/2016/5/10/chartex" xmlns:cx5="http://schemas.microsoft.com/office/drawing/2016/5/11/chartex" xmlns:cx6="http://schemas.microsoft.com/office/drawing/2016/5/12/chartex" xmlns:cx7="http://schemas.microsoft.com/office/drawing/2016/5/13/chartex" xmlns:cx8="http://schemas.microsoft.com/office/drawing/2016/5/14/chartex" xmlns:mc="http://schemas.openxmlformats.org/markup-compatibility/2006" xmlns:aink="http://schemas.microsoft.com/office/drawing/2016/ink" xmlns:am3d="http://schemas.microsoft.com/office/drawing/2017/model3d" xmlns:o="urn:schemas-microsoft-com:office:office" xmlns:oel="http://schemas.microsoft.com/office/2019/extlst" xmlns:r="http://schemas.openxmlformats.org/officeDocument/2006/relationships" xmlns:m="http://schemas.openxmlformats.org/officeDocument/2006/math" xmlns:v="urn:schemas-microsoft-com:vml" xmlns:wp14="http://schemas.microsoft.com/office/word/2010/wordprocessingDrawing" xmlns:wp="http://schemas.openxmlformats.org/drawingml/2006/wordprocessingDrawing" xmlns:w10="urn:schemas-microsoft-com:office:word" xmlns:w="http://schemas.openxmlformats.org/wordprocessingml/2006/main" xmlns:w14="http://schemas.microsoft.com/office/word/2010/wordml" xmlns:w15="http://schemas.microsoft.com/office/word/2012/wordml" xmlns:w16cex="http://schemas.microsoft.com/office/word/2018/wordml/cex" xmlns:w16cid="http://schemas.microsoft.com/office/word/2016/wordml/cid" xmlns:w16="http://schemas.microsoft.com/office/word/2018/wordml" xmlns:w16sdtdh="http://schemas.microsoft.com/office/word/2020/wordml/sdtdatahash" xmlns:w16se="http://schemas.microsoft.com/office/word/2015/wordml/symex" xmlns:wpg="http://schemas.microsoft.com/office/word/2010/wordprocessingGroup" xmlns:wpi="http://schemas.microsoft.com/office/word/2010/wordprocessingInk" xmlns:wne="http://schemas.microsoft.com/office/word/2006/wordml" xmlns:wps="http://schemas.microsoft.com/office/word/2010/wordprocessingShape" mc:Ignorable="w14 w15 w16se w16cid w16 w16cex w16sdtdh wp14">
   <w:abstractNum w:abstractNumId="0" w15:restartNumberingAfterBreak="0">
     <w:nsid w:val="3C204ED6"/>
     <w:multiLevelType w:val="hybridMultilevel"/>
@@ -4686,7 +4796,7 @@
 </file>
 
 <file path=word/styles.xml><?xml version="1.0" encoding="utf-8"?>
-<w:styles xmlns:mc="http://schemas.openxmlformats.org/markup-compatibility/2006" xmlns:r="http://schemas.openxmlformats.org/officeDocument/2006/relationships" xmlns:w="http://schemas.openxmlformats.org/wordprocessingml/2006/main" xmlns:w14="http://schemas.microsoft.com/office/word/2010/wordml" xmlns:w15="http://schemas.microsoft.com/office/word/2012/wordml" xmlns:w16cex="http://schemas.microsoft.com/office/word/2018/wordml/cex" xmlns:w16cid="http://schemas.microsoft.com/office/word/2016/wordml/cid" xmlns:w16="http://schemas.microsoft.com/office/word/2018/wordml" xmlns:w16du="http://schemas.microsoft.com/office/word/2023/wordml/word16du" xmlns:w16sdtdh="http://schemas.microsoft.com/office/word/2020/wordml/sdtdatahash" xmlns:w16se="http://schemas.microsoft.com/office/word/2015/wordml/symex" mc:Ignorable="w14 w15 w16se w16cid w16 w16cex w16sdtdh w16du">
+<w:styles xmlns:mc="http://schemas.openxmlformats.org/markup-compatibility/2006" xmlns:r="http://schemas.openxmlformats.org/officeDocument/2006/relationships" xmlns:w="http://schemas.openxmlformats.org/wordprocessingml/2006/main" xmlns:w14="http://schemas.microsoft.com/office/word/2010/wordml" xmlns:w15="http://schemas.microsoft.com/office/word/2012/wordml" xmlns:w16cex="http://schemas.microsoft.com/office/word/2018/wordml/cex" xmlns:w16cid="http://schemas.microsoft.com/office/word/2016/wordml/cid" xmlns:w16="http://schemas.microsoft.com/office/word/2018/wordml" xmlns:w16sdtdh="http://schemas.microsoft.com/office/word/2020/wordml/sdtdatahash" xmlns:w16se="http://schemas.microsoft.com/office/word/2015/wordml/symex" mc:Ignorable="w14 w15 w16se w16cid w16 w16cex w16sdtdh">
   <w:docDefaults>
     <w:rPrDefault>
       <w:rPr>
@@ -5300,7 +5410,7 @@
 </file>
 
 <file path=word/glossary/document.xml><?xml version="1.0" encoding="utf-8"?>
-<w:glossaryDocument xmlns:wpc="http://schemas.microsoft.com/office/word/2010/wordprocessingCanvas" xmlns:cx="http://schemas.microsoft.com/office/drawing/2014/chartex" xmlns:cx1="http://schemas.microsoft.com/office/drawing/2015/9/8/chartex" xmlns:cx2="http://schemas.microsoft.com/office/drawing/2015/10/21/chartex" xmlns:cx3="http://schemas.microsoft.com/office/drawing/2016/5/9/chartex" xmlns:cx4="http://schemas.microsoft.com/office/drawing/2016/5/10/chartex" xmlns:cx5="http://schemas.microsoft.com/office/drawing/2016/5/11/chartex" xmlns:cx6="http://schemas.microsoft.com/office/drawing/2016/5/12/chartex" xmlns:cx7="http://schemas.microsoft.com/office/drawing/2016/5/13/chartex" xmlns:cx8="http://schemas.microsoft.com/office/drawing/2016/5/14/chartex" xmlns:mc="http://schemas.openxmlformats.org/markup-compatibility/2006" xmlns:aink="http://schemas.microsoft.com/office/drawing/2016/ink" xmlns:am3d="http://schemas.microsoft.com/office/drawing/2017/model3d" xmlns:o="urn:schemas-microsoft-com:office:office" xmlns:oel="http://schemas.microsoft.com/office/2019/extlst" xmlns:r="http://schemas.openxmlformats.org/officeDocument/2006/relationships" xmlns:m="http://schemas.openxmlformats.org/officeDocument/2006/math" xmlns:v="urn:schemas-microsoft-com:vml" xmlns:wp14="http://schemas.microsoft.com/office/word/2010/wordprocessingDrawing" xmlns:wp="http://schemas.openxmlformats.org/drawingml/2006/wordprocessingDrawing" xmlns:w10="urn:schemas-microsoft-com:office:word" xmlns:w="http://schemas.openxmlformats.org/wordprocessingml/2006/main" xmlns:w14="http://schemas.microsoft.com/office/word/2010/wordml" xmlns:w15="http://schemas.microsoft.com/office/word/2012/wordml" xmlns:w16cex="http://schemas.microsoft.com/office/word/2018/wordml/cex" xmlns:w16cid="http://schemas.microsoft.com/office/word/2016/wordml/cid" xmlns:w16="http://schemas.microsoft.com/office/word/2018/wordml" xmlns:w16du="http://schemas.microsoft.com/office/word/2023/wordml/word16du" xmlns:w16sdtdh="http://schemas.microsoft.com/office/word/2020/wordml/sdtdatahash" xmlns:w16se="http://schemas.microsoft.com/office/word/2015/wordml/symex" xmlns:wpg="http://schemas.microsoft.com/office/word/2010/wordprocessingGroup" xmlns:wpi="http://schemas.microsoft.com/office/word/2010/wordprocessingInk" xmlns:wne="http://schemas.microsoft.com/office/word/2006/wordml" xmlns:wps="http://schemas.microsoft.com/office/word/2010/wordprocessingShape" mc:Ignorable="w14 w15 w16se w16cid w16 w16cex w16sdtdh w16du wp14">
+<w:glossaryDocument xmlns:wpc="http://schemas.microsoft.com/office/word/2010/wordprocessingCanvas" xmlns:cx="http://schemas.microsoft.com/office/drawing/2014/chartex" xmlns:cx1="http://schemas.microsoft.com/office/drawing/2015/9/8/chartex" xmlns:cx2="http://schemas.microsoft.com/office/drawing/2015/10/21/chartex" xmlns:cx3="http://schemas.microsoft.com/office/drawing/2016/5/9/chartex" xmlns:cx4="http://schemas.microsoft.com/office/drawing/2016/5/10/chartex" xmlns:cx5="http://schemas.microsoft.com/office/drawing/2016/5/11/chartex" xmlns:cx6="http://schemas.microsoft.com/office/drawing/2016/5/12/chartex" xmlns:cx7="http://schemas.microsoft.com/office/drawing/2016/5/13/chartex" xmlns:cx8="http://schemas.microsoft.com/office/drawing/2016/5/14/chartex" xmlns:mc="http://schemas.openxmlformats.org/markup-compatibility/2006" xmlns:aink="http://schemas.microsoft.com/office/drawing/2016/ink" xmlns:am3d="http://schemas.microsoft.com/office/drawing/2017/model3d" xmlns:o="urn:schemas-microsoft-com:office:office" xmlns:oel="http://schemas.microsoft.com/office/2019/extlst" xmlns:r="http://schemas.openxmlformats.org/officeDocument/2006/relationships" xmlns:m="http://schemas.openxmlformats.org/officeDocument/2006/math" xmlns:v="urn:schemas-microsoft-com:vml" xmlns:wp14="http://schemas.microsoft.com/office/word/2010/wordprocessingDrawing" xmlns:wp="http://schemas.openxmlformats.org/drawingml/2006/wordprocessingDrawing" xmlns:w10="urn:schemas-microsoft-com:office:word" xmlns:w="http://schemas.openxmlformats.org/wordprocessingml/2006/main" xmlns:w14="http://schemas.microsoft.com/office/word/2010/wordml" xmlns:w15="http://schemas.microsoft.com/office/word/2012/wordml" xmlns:w16cex="http://schemas.microsoft.com/office/word/2018/wordml/cex" xmlns:w16cid="http://schemas.microsoft.com/office/word/2016/wordml/cid" xmlns:w16="http://schemas.microsoft.com/office/word/2018/wordml" xmlns:w16sdtdh="http://schemas.microsoft.com/office/word/2020/wordml/sdtdatahash" xmlns:w16se="http://schemas.microsoft.com/office/word/2015/wordml/symex" xmlns:wpg="http://schemas.microsoft.com/office/word/2010/wordprocessingGroup" xmlns:wpi="http://schemas.microsoft.com/office/word/2010/wordprocessingInk" xmlns:wne="http://schemas.microsoft.com/office/word/2006/wordml" xmlns:wps="http://schemas.microsoft.com/office/word/2010/wordprocessingShape" mc:Ignorable="w14 w15 w16se w16cid w16 w16cex w16sdtdh wp14">
   <w:docParts>
     <w:docPart>
       <w:docPartPr>
@@ -6206,7 +6316,7 @@
 </file>
 
 <file path=word/glossary/fontTable.xml><?xml version="1.0" encoding="utf-8"?>
-<w:fonts xmlns:mc="http://schemas.openxmlformats.org/markup-compatibility/2006" xmlns:r="http://schemas.openxmlformats.org/officeDocument/2006/relationships" xmlns:w="http://schemas.openxmlformats.org/wordprocessingml/2006/main" xmlns:w14="http://schemas.microsoft.com/office/word/2010/wordml" xmlns:w15="http://schemas.microsoft.com/office/word/2012/wordml" xmlns:w16cex="http://schemas.microsoft.com/office/word/2018/wordml/cex" xmlns:w16cid="http://schemas.microsoft.com/office/word/2016/wordml/cid" xmlns:w16="http://schemas.microsoft.com/office/word/2018/wordml" xmlns:w16du="http://schemas.microsoft.com/office/word/2023/wordml/word16du" xmlns:w16sdtdh="http://schemas.microsoft.com/office/word/2020/wordml/sdtdatahash" xmlns:w16se="http://schemas.microsoft.com/office/word/2015/wordml/symex" mc:Ignorable="w14 w15 w16se w16cid w16 w16cex w16sdtdh w16du">
+<w:fonts xmlns:mc="http://schemas.openxmlformats.org/markup-compatibility/2006" xmlns:r="http://schemas.openxmlformats.org/officeDocument/2006/relationships" xmlns:w="http://schemas.openxmlformats.org/wordprocessingml/2006/main" xmlns:w14="http://schemas.microsoft.com/office/word/2010/wordml" xmlns:w15="http://schemas.microsoft.com/office/word/2012/wordml" xmlns:w16cex="http://schemas.microsoft.com/office/word/2018/wordml/cex" xmlns:w16cid="http://schemas.microsoft.com/office/word/2016/wordml/cid" xmlns:w16="http://schemas.microsoft.com/office/word/2018/wordml" xmlns:w16sdtdh="http://schemas.microsoft.com/office/word/2020/wordml/sdtdatahash" xmlns:w16se="http://schemas.microsoft.com/office/word/2015/wordml/symex" mc:Ignorable="w14 w15 w16se w16cid w16 w16cex w16sdtdh">
   <w:font w:name="Wingdings">
     <w:panose1 w:val="05000000000000000000"/>
     <w:charset w:val="02"/>
@@ -6272,7 +6382,7 @@
 </file>
 
 <file path=word/glossary/settings.xml><?xml version="1.0" encoding="utf-8"?>
-<w:settings xmlns:mc="http://schemas.openxmlformats.org/markup-compatibility/2006" xmlns:o="urn:schemas-microsoft-com:office:office" xmlns:r="http://schemas.openxmlformats.org/officeDocument/2006/relationships" xmlns:m="http://schemas.openxmlformats.org/officeDocument/2006/math" xmlns:v="urn:schemas-microsoft-com:vml" xmlns:w10="urn:schemas-microsoft-com:office:word" xmlns:w="http://schemas.openxmlformats.org/wordprocessingml/2006/main" xmlns:w14="http://schemas.microsoft.com/office/word/2010/wordml" xmlns:w15="http://schemas.microsoft.com/office/word/2012/wordml" xmlns:w16cex="http://schemas.microsoft.com/office/word/2018/wordml/cex" xmlns:w16cid="http://schemas.microsoft.com/office/word/2016/wordml/cid" xmlns:w16="http://schemas.microsoft.com/office/word/2018/wordml" xmlns:w16du="http://schemas.microsoft.com/office/word/2023/wordml/word16du" xmlns:w16sdtdh="http://schemas.microsoft.com/office/word/2020/wordml/sdtdatahash" xmlns:w16se="http://schemas.microsoft.com/office/word/2015/wordml/symex" xmlns:sl="http://schemas.openxmlformats.org/schemaLibrary/2006/main" mc:Ignorable="w14 w15 w16se w16cid w16 w16cex w16sdtdh w16du">
+<w:settings xmlns:mc="http://schemas.openxmlformats.org/markup-compatibility/2006" xmlns:o="urn:schemas-microsoft-com:office:office" xmlns:r="http://schemas.openxmlformats.org/officeDocument/2006/relationships" xmlns:m="http://schemas.openxmlformats.org/officeDocument/2006/math" xmlns:v="urn:schemas-microsoft-com:vml" xmlns:w10="urn:schemas-microsoft-com:office:word" xmlns:w="http://schemas.openxmlformats.org/wordprocessingml/2006/main" xmlns:w14="http://schemas.microsoft.com/office/word/2010/wordml" xmlns:w15="http://schemas.microsoft.com/office/word/2012/wordml" xmlns:w16cex="http://schemas.microsoft.com/office/word/2018/wordml/cex" xmlns:w16cid="http://schemas.microsoft.com/office/word/2016/wordml/cid" xmlns:w16="http://schemas.microsoft.com/office/word/2018/wordml" xmlns:w16sdtdh="http://schemas.microsoft.com/office/word/2020/wordml/sdtdatahash" xmlns:w16se="http://schemas.microsoft.com/office/word/2015/wordml/symex" xmlns:sl="http://schemas.openxmlformats.org/schemaLibrary/2006/main" mc:Ignorable="w14 w15 w16se w16cid w16 w16cex w16sdtdh">
   <w:view w:val="normal"/>
   <w:defaultTabStop w:val="708"/>
   <w:hyphenationZone w:val="425"/>
@@ -6314,7 +6424,7 @@
 </file>
 
 <file path=word/glossary/styles.xml><?xml version="1.0" encoding="utf-8"?>
-<w:styles xmlns:mc="http://schemas.openxmlformats.org/markup-compatibility/2006" xmlns:r="http://schemas.openxmlformats.org/officeDocument/2006/relationships" xmlns:w="http://schemas.openxmlformats.org/wordprocessingml/2006/main" xmlns:w14="http://schemas.microsoft.com/office/word/2010/wordml" xmlns:w15="http://schemas.microsoft.com/office/word/2012/wordml" xmlns:w16cex="http://schemas.microsoft.com/office/word/2018/wordml/cex" xmlns:w16cid="http://schemas.microsoft.com/office/word/2016/wordml/cid" xmlns:w16="http://schemas.microsoft.com/office/word/2018/wordml" xmlns:w16du="http://schemas.microsoft.com/office/word/2023/wordml/word16du" xmlns:w16sdtdh="http://schemas.microsoft.com/office/word/2020/wordml/sdtdatahash" xmlns:w16se="http://schemas.microsoft.com/office/word/2015/wordml/symex" mc:Ignorable="w14 w15 w16se w16cid w16 w16cex w16sdtdh w16du">
+<w:styles xmlns:mc="http://schemas.openxmlformats.org/markup-compatibility/2006" xmlns:r="http://schemas.openxmlformats.org/officeDocument/2006/relationships" xmlns:w="http://schemas.openxmlformats.org/wordprocessingml/2006/main" xmlns:w14="http://schemas.microsoft.com/office/word/2010/wordml" xmlns:w15="http://schemas.microsoft.com/office/word/2012/wordml" xmlns:w16cex="http://schemas.microsoft.com/office/word/2018/wordml/cex" xmlns:w16cid="http://schemas.microsoft.com/office/word/2016/wordml/cid" xmlns:w16="http://schemas.microsoft.com/office/word/2018/wordml" xmlns:w16sdtdh="http://schemas.microsoft.com/office/word/2020/wordml/sdtdatahash" xmlns:w16se="http://schemas.microsoft.com/office/word/2015/wordml/symex" mc:Ignorable="w14 w15 w16se w16cid w16 w16cex w16sdtdh">
   <w:docDefaults>
     <w:rPrDefault>
       <w:rPr>
@@ -6879,7 +6989,7 @@
 </file>
 
 <file path=word/glossary/webSettings.xml><?xml version="1.0" encoding="utf-8"?>
-<w:webSettings xmlns:mc="http://schemas.openxmlformats.org/markup-compatibility/2006" xmlns:r="http://schemas.openxmlformats.org/officeDocument/2006/relationships" xmlns:w="http://schemas.openxmlformats.org/wordprocessingml/2006/main" xmlns:w14="http://schemas.microsoft.com/office/word/2010/wordml" xmlns:w15="http://schemas.microsoft.com/office/word/2012/wordml" xmlns:w16cex="http://schemas.microsoft.com/office/word/2018/wordml/cex" xmlns:w16cid="http://schemas.microsoft.com/office/word/2016/wordml/cid" xmlns:w16="http://schemas.microsoft.com/office/word/2018/wordml" xmlns:w16du="http://schemas.microsoft.com/office/word/2023/wordml/word16du" xmlns:w16sdtdh="http://schemas.microsoft.com/office/word/2020/wordml/sdtdatahash" xmlns:w16se="http://schemas.microsoft.com/office/word/2015/wordml/symex" mc:Ignorable="w14 w15 w16se w16cid w16 w16cex w16sdtdh w16du">
+<w:webSettings xmlns:mc="http://schemas.openxmlformats.org/markup-compatibility/2006" xmlns:r="http://schemas.openxmlformats.org/officeDocument/2006/relationships" xmlns:w="http://schemas.openxmlformats.org/wordprocessingml/2006/main" xmlns:w14="http://schemas.microsoft.com/office/word/2010/wordml" xmlns:w15="http://schemas.microsoft.com/office/word/2012/wordml" xmlns:w16cex="http://schemas.microsoft.com/office/word/2018/wordml/cex" xmlns:w16cid="http://schemas.microsoft.com/office/word/2016/wordml/cid" xmlns:w16="http://schemas.microsoft.com/office/word/2018/wordml" xmlns:w16sdtdh="http://schemas.microsoft.com/office/word/2020/wordml/sdtdatahash" xmlns:w16se="http://schemas.microsoft.com/office/word/2015/wordml/symex" mc:Ignorable="w14 w15 w16se w16cid w16 w16cex w16sdtdh">
   <w:optimizeForBrowser/>
   <w:allowPNG/>
 </w:webSettings>

</xml_diff>